<commit_message>
Forme - osnovne, unos brojeva
</commit_message>
<xml_diff>
--- a/ponavljanjephp.hr/PHP.docx
+++ b/ponavljanjephp.hr/PHP.docx
@@ -7830,10 +7830,13 @@
       </w:r>
       <w:proofErr w:type="spellEnd"/>
       <w:r>
-        <w:t>($k, 'b') – vraća vrijednost indeksa slova b u varijabli $k ili vraća false</w:t>
-      </w:r>
-      <w:bookmarkStart w:id="0" w:name="_GoBack"/>
-      <w:bookmarkEnd w:id="0"/>
+        <w:t xml:space="preserve">($k, 'b') – vraća vrijednost indeksa slova b u varijabli $k ili vraća </w:t>
+      </w:r>
+      <w:proofErr w:type="spellStart"/>
+      <w:r>
+        <w:t>false</w:t>
+      </w:r>
+      <w:proofErr w:type="spellEnd"/>
       <w:r>
         <w:t xml:space="preserve"> </w:t>
       </w:r>
@@ -7854,6 +7857,165 @@
       <w:r>
         <w:t xml:space="preserve"> – pretvara u mala slova </w:t>
       </w:r>
+    </w:p>
+    <w:p>
+      <w:pPr>
+        <w:pStyle w:val="Odlomakpopisa"/>
+        <w:numPr>
+          <w:ilvl w:val="0"/>
+          <w:numId w:val="3"/>
+        </w:numPr>
+      </w:pPr>
+      <w:proofErr w:type="spellStart"/>
+      <w:r>
+        <w:t>str_replace</w:t>
+      </w:r>
+      <w:proofErr w:type="spellEnd"/>
+      <w:r>
+        <w:t xml:space="preserve"> – mijenja slova u </w:t>
+      </w:r>
+      <w:proofErr w:type="spellStart"/>
+      <w:r>
+        <w:t>stringu</w:t>
+      </w:r>
+      <w:proofErr w:type="spellEnd"/>
+      <w:r>
+        <w:t>, prima 3 parametra ($slovo koje tražiš, $slovo2 kojim mijenjaš, $</w:t>
+      </w:r>
+      <w:proofErr w:type="spellStart"/>
+      <w:r>
+        <w:t>string</w:t>
+      </w:r>
+      <w:proofErr w:type="spellEnd"/>
+      <w:r>
+        <w:t xml:space="preserve"> u kojem izvodiš zamjenu) – parametri su odvojeni zarezom</w:t>
+      </w:r>
+    </w:p>
+    <w:p/>
+    <w:p/>
+    <w:p/>
+    <w:p/>
+    <w:p>
+      <w:r>
+        <w:t xml:space="preserve">Forme </w:t>
+      </w:r>
+    </w:p>
+    <w:p>
+      <w:pPr>
+        <w:pStyle w:val="Odlomakpopisa"/>
+        <w:numPr>
+          <w:ilvl w:val="0"/>
+          <w:numId w:val="3"/>
+        </w:numPr>
+      </w:pPr>
+      <w:proofErr w:type="spellStart"/>
+      <w:r>
+        <w:t>action</w:t>
+      </w:r>
+      <w:proofErr w:type="spellEnd"/>
+      <w:r>
+        <w:t xml:space="preserve"> – na koju stranicu se šalju podaci</w:t>
+      </w:r>
+    </w:p>
+    <w:p>
+      <w:pPr>
+        <w:pStyle w:val="Odlomakpopisa"/>
+        <w:numPr>
+          <w:ilvl w:val="0"/>
+          <w:numId w:val="3"/>
+        </w:numPr>
+      </w:pPr>
+      <w:r>
+        <w:t>$_SERVER[PHP_SELF] – otvara samu sebe, sebi se šalju podaci iz forme</w:t>
+      </w:r>
+    </w:p>
+    <w:p>
+      <w:pPr>
+        <w:pStyle w:val="Odlomakpopisa"/>
+        <w:numPr>
+          <w:ilvl w:val="0"/>
+          <w:numId w:val="3"/>
+        </w:numPr>
+      </w:pPr>
+      <w:r>
+        <w:t xml:space="preserve">Input mora biti </w:t>
+      </w:r>
+      <w:proofErr w:type="spellStart"/>
+      <w:r>
+        <w:t>type</w:t>
+      </w:r>
+      <w:proofErr w:type="spellEnd"/>
+      <w:r>
+        <w:t>=</w:t>
+      </w:r>
+      <w:proofErr w:type="spellStart"/>
+      <w:r>
+        <w:t>text</w:t>
+      </w:r>
+      <w:proofErr w:type="spellEnd"/>
+      <w:r>
+        <w:t xml:space="preserve"> zato što se šalje preko HTTP-a pa se šalju </w:t>
+      </w:r>
+      <w:proofErr w:type="spellStart"/>
+      <w:r>
+        <w:t>stringovi</w:t>
+      </w:r>
+      <w:proofErr w:type="spellEnd"/>
+    </w:p>
+    <w:p>
+      <w:r>
+        <w:t>S_POST – poslani podaci se ne vide gore u adresnoj traci nego idemo na provjeri-mreža-korisni podaci</w:t>
+      </w:r>
+      <w:r>
+        <w:t xml:space="preserve"> – kad serveru šalješ podatke</w:t>
+      </w:r>
+    </w:p>
+    <w:p>
+      <w:r>
+        <w:drawing>
+          <wp:inline distT="0" distB="0" distL="0" distR="0" wp14:anchorId="6CEA34FD" wp14:editId="4414BF48">
+            <wp:extent cx="5760720" cy="3591560"/>
+            <wp:effectExtent l="0" t="0" r="0" b="8890"/>
+            <wp:docPr id="3" name="Slika 3"/>
+            <wp:cNvGraphicFramePr>
+              <a:graphicFrameLocks xmlns:a="http://schemas.openxmlformats.org/drawingml/2006/main" noChangeAspect="1"/>
+            </wp:cNvGraphicFramePr>
+            <a:graphic xmlns:a="http://schemas.openxmlformats.org/drawingml/2006/main">
+              <a:graphicData uri="http://schemas.openxmlformats.org/drawingml/2006/picture">
+                <pic:pic xmlns:pic="http://schemas.openxmlformats.org/drawingml/2006/picture">
+                  <pic:nvPicPr>
+                    <pic:cNvPr id="1" name=""/>
+                    <pic:cNvPicPr/>
+                  </pic:nvPicPr>
+                  <pic:blipFill>
+                    <a:blip r:embed="rId16"/>
+                    <a:stretch>
+                      <a:fillRect/>
+                    </a:stretch>
+                  </pic:blipFill>
+                  <pic:spPr>
+                    <a:xfrm>
+                      <a:off x="0" y="0"/>
+                      <a:ext cx="5760720" cy="3591560"/>
+                    </a:xfrm>
+                    <a:prstGeom prst="rect">
+                      <a:avLst/>
+                    </a:prstGeom>
+                  </pic:spPr>
+                </pic:pic>
+              </a:graphicData>
+            </a:graphic>
+          </wp:inline>
+        </w:drawing>
+      </w:r>
+    </w:p>
+    <w:p/>
+    <w:p>
+      <w:r>
+        <w:t>$_GET – je namijenjen kad želiš poslati podatke u link, vrijednost parametara ugraditi u URL</w:t>
+      </w:r>
+      <w:bookmarkStart w:id="0" w:name="_GoBack"/>
+      <w:bookmarkEnd w:id="0"/>
     </w:p>
     <w:sectPr>
       <w:pgSz w:w="11906" w:h="16838"/>

</xml_diff>

<commit_message>
Datum i učitavanje datoteke
</commit_message>
<xml_diff>
--- a/ponavljanjephp.hr/PHP.docx
+++ b/ponavljanjephp.hr/PHP.docx
@@ -7963,6 +7963,47 @@
       <w:proofErr w:type="spellEnd"/>
     </w:p>
     <w:p>
+      <w:pPr>
+        <w:pStyle w:val="Odlomakpopisa"/>
+        <w:numPr>
+          <w:ilvl w:val="0"/>
+          <w:numId w:val="3"/>
+        </w:numPr>
+      </w:pPr>
+      <w:r>
+        <w:t xml:space="preserve">Kod tipa inputa radio – </w:t>
+      </w:r>
+      <w:proofErr w:type="spellStart"/>
+      <w:r>
+        <w:t>name</w:t>
+      </w:r>
+      <w:proofErr w:type="spellEnd"/>
+      <w:r>
+        <w:t xml:space="preserve"> ako je isti, možeš kliknuti samo na jednu vrijednosti </w:t>
+      </w:r>
+      <w:proofErr w:type="spellStart"/>
+      <w:r>
+        <w:t>id</w:t>
+      </w:r>
+      <w:proofErr w:type="spellEnd"/>
+      <w:r>
+        <w:t>=““</w:t>
+      </w:r>
+      <w:bookmarkStart w:id="0" w:name="_GoBack"/>
+      <w:bookmarkEnd w:id="0"/>
+      <w:r>
+        <w:t xml:space="preserve"> iz inputa povezuje se s </w:t>
+      </w:r>
+      <w:proofErr w:type="spellStart"/>
+      <w:r>
+        <w:t>labelom</w:t>
+      </w:r>
+      <w:proofErr w:type="spellEnd"/>
+      <w:r>
+        <w:t xml:space="preserve"> for=““</w:t>
+      </w:r>
+    </w:p>
+    <w:p>
       <w:r>
         <w:t>S_POST – poslani podaci se ne vide gore u adresnoj traci nego idemo na provjeri-mreža-korisni podaci</w:t>
       </w:r>
@@ -7972,6 +8013,10 @@
     </w:p>
     <w:p>
       <w:r>
+        <w:rPr>
+          <w:noProof/>
+          <w:lang w:eastAsia="hr-HR"/>
+        </w:rPr>
         <w:drawing>
           <wp:inline distT="0" distB="0" distL="0" distR="0" wp14:anchorId="6CEA34FD" wp14:editId="4414BF48">
             <wp:extent cx="5760720" cy="3591560"/>
@@ -8014,8 +8059,6 @@
       <w:r>
         <w:t>$_GET – je namijenjen kad želiš poslati podatke u link, vrijednost parametara ugraditi u URL</w:t>
       </w:r>
-      <w:bookmarkStart w:id="0" w:name="_GoBack"/>
-      <w:bookmarkEnd w:id="0"/>
     </w:p>
     <w:sectPr>
       <w:pgSz w:w="11906" w:h="16838"/>

</xml_diff>

<commit_message>
Zamjena kljuca i vrijednosti
</commit_message>
<xml_diff>
--- a/ponavljanjephp.hr/PHP.docx
+++ b/ponavljanjephp.hr/PHP.docx
@@ -7987,21 +7987,108 @@
       </w:r>
       <w:proofErr w:type="spellEnd"/>
       <w:r>
-        <w:t>=““</w:t>
-      </w:r>
+        <w:t xml:space="preserve">=““ iz inputa povezuje se s </w:t>
+      </w:r>
+      <w:proofErr w:type="spellStart"/>
+      <w:r>
+        <w:t>labelom</w:t>
+      </w:r>
+      <w:proofErr w:type="spellEnd"/>
+      <w:r>
+        <w:t xml:space="preserve"> for=““</w:t>
+      </w:r>
+    </w:p>
+    <w:p>
+      <w:pPr>
+        <w:pStyle w:val="Odlomakpopisa"/>
+        <w:numPr>
+          <w:ilvl w:val="0"/>
+          <w:numId w:val="3"/>
+        </w:numPr>
+      </w:pPr>
+      <w:r>
+        <w:t xml:space="preserve">Da bi učitali datoteku s računala u program moramo u formi primijeniti sljedeću naredbu </w:t>
+      </w:r>
+    </w:p>
+    <w:p>
+      <w:pPr>
+        <w:pStyle w:val="Odlomakpopisa"/>
+        <w:numPr>
+          <w:ilvl w:val="1"/>
+          <w:numId w:val="3"/>
+        </w:numPr>
+        <w:rPr>
+          <w:rStyle w:val="HTML-kod"/>
+          <w:rFonts w:asciiTheme="minorHAnsi" w:eastAsiaTheme="minorHAnsi" w:hAnsiTheme="minorHAnsi" w:cstheme="minorBidi"/>
+          <w:sz w:val="22"/>
+          <w:szCs w:val="22"/>
+        </w:rPr>
+      </w:pPr>
+      <w:proofErr w:type="spellStart"/>
+      <w:r>
+        <w:rPr>
+          <w:rStyle w:val="HTML-kod"/>
+          <w:rFonts w:eastAsiaTheme="minorHAnsi"/>
+          <w:spacing w:val="2"/>
+        </w:rPr>
+        <w:t>enctype</w:t>
+      </w:r>
+      <w:proofErr w:type="spellEnd"/>
+      <w:r>
+        <w:rPr>
+          <w:rStyle w:val="HTML-kod"/>
+          <w:rFonts w:eastAsiaTheme="minorHAnsi"/>
+          <w:spacing w:val="2"/>
+        </w:rPr>
+        <w:t>="</w:t>
+      </w:r>
+      <w:proofErr w:type="spellStart"/>
+      <w:r>
+        <w:rPr>
+          <w:rStyle w:val="HTML-kod"/>
+          <w:rFonts w:eastAsiaTheme="minorHAnsi"/>
+          <w:spacing w:val="2"/>
+        </w:rPr>
+        <w:t>multipart</w:t>
+      </w:r>
+      <w:proofErr w:type="spellEnd"/>
+      <w:r>
+        <w:rPr>
+          <w:rStyle w:val="HTML-kod"/>
+          <w:rFonts w:eastAsiaTheme="minorHAnsi"/>
+          <w:spacing w:val="2"/>
+        </w:rPr>
+        <w:t>/</w:t>
+      </w:r>
+      <w:proofErr w:type="spellStart"/>
+      <w:r>
+        <w:rPr>
+          <w:rStyle w:val="HTML-kod"/>
+          <w:rFonts w:eastAsiaTheme="minorHAnsi"/>
+          <w:spacing w:val="2"/>
+        </w:rPr>
+        <w:t>form</w:t>
+      </w:r>
+      <w:proofErr w:type="spellEnd"/>
+      <w:r>
+        <w:rPr>
+          <w:rStyle w:val="HTML-kod"/>
+          <w:rFonts w:eastAsiaTheme="minorHAnsi"/>
+          <w:spacing w:val="2"/>
+        </w:rPr>
+        <w:t>-data"</w:t>
+      </w:r>
+    </w:p>
+    <w:p>
+      <w:pPr>
+        <w:pStyle w:val="Odlomakpopisa"/>
+        <w:numPr>
+          <w:ilvl w:val="1"/>
+          <w:numId w:val="3"/>
+        </w:numPr>
+      </w:pPr>
       <w:bookmarkStart w:id="0" w:name="_GoBack"/>
       <w:bookmarkEnd w:id="0"/>
-      <w:r>
-        <w:t xml:space="preserve"> iz inputa povezuje se s </w:t>
-      </w:r>
-      <w:proofErr w:type="spellStart"/>
-      <w:r>
-        <w:t>labelom</w:t>
-      </w:r>
-      <w:proofErr w:type="spellEnd"/>
-      <w:r>
-        <w:t xml:space="preserve"> for=““</w:t>
-      </w:r>
     </w:p>
     <w:p>
       <w:r>
@@ -8176,7 +8263,7 @@
         <w:rFonts w:ascii="Calibri" w:eastAsiaTheme="minorHAnsi" w:hAnsi="Calibri" w:cs="Calibri" w:hint="default"/>
       </w:rPr>
     </w:lvl>
-    <w:lvl w:ilvl="1" w:tplc="041A0003" w:tentative="1">
+    <w:lvl w:ilvl="1" w:tplc="041A0003">
       <w:start w:val="1"/>
       <w:numFmt w:val="bullet"/>
       <w:lvlText w:val="o"/>
@@ -8817,6 +8904,19 @@
       <w:contextualSpacing/>
     </w:pPr>
   </w:style>
+  <w:style w:type="character" w:styleId="HTML-kod">
+    <w:name w:val="HTML Code"/>
+    <w:basedOn w:val="Zadanifontodlomka"/>
+    <w:uiPriority w:val="99"/>
+    <w:semiHidden/>
+    <w:unhideWhenUsed/>
+    <w:rsid w:val="00E019F5"/>
+    <w:rPr>
+      <w:rFonts w:ascii="Courier New" w:eastAsia="Times New Roman" w:hAnsi="Courier New" w:cs="Courier New"/>
+      <w:sz w:val="20"/>
+      <w:szCs w:val="20"/>
+    </w:rPr>
+  </w:style>
 </w:styles>
 </file>
 

</xml_diff>

<commit_message>
Generiranje i provjera OIB_a
</commit_message>
<xml_diff>
--- a/ponavljanjephp.hr/PHP.docx
+++ b/ponavljanjephp.hr/PHP.docx
@@ -119,17 +119,50 @@
           <w:u w:val="none"/>
         </w:rPr>
       </w:pPr>
-      <w:r>
+      <w:hyperlink r:id="rId10" w:history="1">
+        <w:r>
+          <w:rPr>
+            <w:rStyle w:val="Hiperveza"/>
+            <w:rFonts w:ascii="Consolas" w:hAnsi="Consolas"/>
+            <w:sz w:val="18"/>
+            <w:szCs w:val="18"/>
+            <w:shd w:val="clear" w:color="auto" w:fill="FFFFFF"/>
+          </w:rPr>
+          <w:t>https://www.php.net/manual/en/language.oop5.paamayim-nekudotayim.php</w:t>
+        </w:r>
+      </w:hyperlink>
+      <w:r>
+        <w:rPr>
+          <w:rFonts w:ascii="Consolas" w:hAnsi="Consolas"/>
+          <w:color w:val="6E7781"/>
+          <w:sz w:val="18"/>
+          <w:szCs w:val="18"/>
+          <w:shd w:val="clear" w:color="auto" w:fill="FFFFFF"/>
+        </w:rPr>
+        <w:t xml:space="preserve"> - klase i metode</w:t>
+      </w:r>
+      <w:bookmarkStart w:id="0" w:name="_GoBack"/>
+      <w:bookmarkEnd w:id="0"/>
+    </w:p>
+    <w:p>
+      <w:pPr>
         <w:rPr>
           <w:rStyle w:val="Hiperveza"/>
           <w:color w:val="auto"/>
           <w:u w:val="none"/>
         </w:rPr>
+      </w:pPr>
+      <w:r>
+        <w:rPr>
+          <w:rStyle w:val="Hiperveza"/>
+          <w:color w:val="auto"/>
+          <w:u w:val="none"/>
+        </w:rPr>
         <w:t>Zadaci za vježbanje</w:t>
       </w:r>
     </w:p>
     <w:p>
-      <w:hyperlink r:id="rId10" w:history="1">
+      <w:hyperlink r:id="rId11" w:history="1">
         <w:r>
           <w:rPr>
             <w:rStyle w:val="Hiperveza"/>
@@ -139,7 +172,7 @@
       </w:hyperlink>
     </w:p>
     <w:p>
-      <w:hyperlink r:id="rId11" w:history="1">
+      <w:hyperlink r:id="rId12" w:history="1">
         <w:r>
           <w:rPr>
             <w:rStyle w:val="Hiperveza"/>
@@ -149,7 +182,7 @@
       </w:hyperlink>
     </w:p>
     <w:p>
-      <w:hyperlink r:id="rId12" w:history="1">
+      <w:hyperlink r:id="rId13" w:history="1">
         <w:r>
           <w:rPr>
             <w:rStyle w:val="Hiperveza"/>
@@ -349,6 +382,7 @@
         <w:rPr>
           <w:highlight w:val="green"/>
         </w:rPr>
+        <w:lastRenderedPageBreak/>
         <w:t>&lt;?</w:t>
       </w:r>
       <w:proofErr w:type="spellStart"/>
@@ -370,7 +404,6 @@
         <w:rPr>
           <w:highlight w:val="green"/>
         </w:rPr>
-        <w:lastRenderedPageBreak/>
         <w:t xml:space="preserve">            </w:t>
       </w:r>
       <w:proofErr w:type="spellStart"/>
@@ -1199,6 +1232,7 @@
       </w:pPr>
       <w:proofErr w:type="spellStart"/>
       <w:r>
+        <w:lastRenderedPageBreak/>
         <w:t>echo</w:t>
       </w:r>
       <w:proofErr w:type="spellEnd"/>
@@ -1248,7 +1282,6 @@
         </w:numPr>
       </w:pPr>
       <w:r>
-        <w:lastRenderedPageBreak/>
         <w:t>Unutar vrijednosti atributa</w:t>
       </w:r>
     </w:p>
@@ -3012,6 +3045,7 @@
           <w:szCs w:val="21"/>
           <w:lang w:eastAsia="hr-HR"/>
         </w:rPr>
+        <w:lastRenderedPageBreak/>
         <w:t> </w:t>
       </w:r>
       <w:r>
@@ -3161,7 +3195,6 @@
           <w:szCs w:val="21"/>
           <w:lang w:eastAsia="hr-HR"/>
         </w:rPr>
-        <w:lastRenderedPageBreak/>
         <w:t xml:space="preserve">            </w:t>
       </w:r>
       <w:proofErr w:type="spellStart"/>
@@ -3621,57 +3654,6 @@
             <wp:extent cx="5760720" cy="3090545"/>
             <wp:effectExtent l="0" t="0" r="0" b="0"/>
             <wp:docPr id="1" name="Slika 1"/>
-            <wp:cNvGraphicFramePr>
-              <a:graphicFrameLocks xmlns:a="http://schemas.openxmlformats.org/drawingml/2006/main" noChangeAspect="1"/>
-            </wp:cNvGraphicFramePr>
-            <a:graphic xmlns:a="http://schemas.openxmlformats.org/drawingml/2006/main">
-              <a:graphicData uri="http://schemas.openxmlformats.org/drawingml/2006/picture">
-                <pic:pic xmlns:pic="http://schemas.openxmlformats.org/drawingml/2006/picture">
-                  <pic:nvPicPr>
-                    <pic:cNvPr id="1" name=""/>
-                    <pic:cNvPicPr/>
-                  </pic:nvPicPr>
-                  <pic:blipFill>
-                    <a:blip r:embed="rId13"/>
-                    <a:stretch>
-                      <a:fillRect/>
-                    </a:stretch>
-                  </pic:blipFill>
-                  <pic:spPr>
-                    <a:xfrm>
-                      <a:off x="0" y="0"/>
-                      <a:ext cx="5760720" cy="3090545"/>
-                    </a:xfrm>
-                    <a:prstGeom prst="rect">
-                      <a:avLst/>
-                    </a:prstGeom>
-                  </pic:spPr>
-                </pic:pic>
-              </a:graphicData>
-            </a:graphic>
-          </wp:inline>
-        </w:drawing>
-      </w:r>
-    </w:p>
-    <w:p/>
-    <w:p/>
-    <w:p>
-      <w:r>
-        <w:t>Vježbanje skripti i java skripta također</w:t>
-      </w:r>
-    </w:p>
-    <w:p>
-      <w:r>
-        <w:rPr>
-          <w:noProof/>
-          <w:lang w:eastAsia="hr-HR"/>
-        </w:rPr>
-        <w:lastRenderedPageBreak/>
-        <w:drawing>
-          <wp:inline distT="0" distB="0" distL="0" distR="0" wp14:anchorId="55F4FCDC" wp14:editId="39A8BCAA">
-            <wp:extent cx="5760720" cy="3090545"/>
-            <wp:effectExtent l="0" t="0" r="0" b="0"/>
-            <wp:docPr id="2" name="Slika 2"/>
             <wp:cNvGraphicFramePr>
               <a:graphicFrameLocks xmlns:a="http://schemas.openxmlformats.org/drawingml/2006/main" noChangeAspect="1"/>
             </wp:cNvGraphicFramePr>
@@ -3706,10 +3688,61 @@
     </w:p>
     <w:p/>
     <w:p/>
+    <w:p>
+      <w:r>
+        <w:t>Vježbanje skripti i java skripta također</w:t>
+      </w:r>
+    </w:p>
+    <w:p>
+      <w:r>
+        <w:rPr>
+          <w:noProof/>
+          <w:lang w:eastAsia="hr-HR"/>
+        </w:rPr>
+        <w:lastRenderedPageBreak/>
+        <w:drawing>
+          <wp:inline distT="0" distB="0" distL="0" distR="0" wp14:anchorId="55F4FCDC" wp14:editId="39A8BCAA">
+            <wp:extent cx="5760720" cy="3090545"/>
+            <wp:effectExtent l="0" t="0" r="0" b="0"/>
+            <wp:docPr id="2" name="Slika 2"/>
+            <wp:cNvGraphicFramePr>
+              <a:graphicFrameLocks xmlns:a="http://schemas.openxmlformats.org/drawingml/2006/main" noChangeAspect="1"/>
+            </wp:cNvGraphicFramePr>
+            <a:graphic xmlns:a="http://schemas.openxmlformats.org/drawingml/2006/main">
+              <a:graphicData uri="http://schemas.openxmlformats.org/drawingml/2006/picture">
+                <pic:pic xmlns:pic="http://schemas.openxmlformats.org/drawingml/2006/picture">
+                  <pic:nvPicPr>
+                    <pic:cNvPr id="1" name=""/>
+                    <pic:cNvPicPr/>
+                  </pic:nvPicPr>
+                  <pic:blipFill>
+                    <a:blip r:embed="rId15"/>
+                    <a:stretch>
+                      <a:fillRect/>
+                    </a:stretch>
+                  </pic:blipFill>
+                  <pic:spPr>
+                    <a:xfrm>
+                      <a:off x="0" y="0"/>
+                      <a:ext cx="5760720" cy="3090545"/>
+                    </a:xfrm>
+                    <a:prstGeom prst="rect">
+                      <a:avLst/>
+                    </a:prstGeom>
+                  </pic:spPr>
+                </pic:pic>
+              </a:graphicData>
+            </a:graphic>
+          </wp:inline>
+        </w:drawing>
+      </w:r>
+    </w:p>
     <w:p/>
     <w:p/>
     <w:p/>
     <w:p/>
+    <w:p/>
+    <w:p/>
     <w:p>
       <w:pPr>
         <w:shd w:val="clear" w:color="auto" w:fill="1E1E1E"/>
@@ -4872,7 +4905,7 @@
       </w:r>
     </w:p>
     <w:p>
-      <w:hyperlink r:id="rId15" w:history="1">
+      <w:hyperlink r:id="rId16" w:history="1">
         <w:r>
           <w:rPr>
             <w:rStyle w:val="Hiperveza"/>
@@ -8087,8 +8120,6 @@
           <w:numId w:val="3"/>
         </w:numPr>
       </w:pPr>
-      <w:bookmarkStart w:id="0" w:name="_GoBack"/>
-      <w:bookmarkEnd w:id="0"/>
     </w:p>
     <w:p>
       <w:r>
@@ -8120,7 +8151,7 @@
                     <pic:cNvPicPr/>
                   </pic:nvPicPr>
                   <pic:blipFill>
-                    <a:blip r:embed="rId16"/>
+                    <a:blip r:embed="rId17"/>
                     <a:stretch>
                       <a:fillRect/>
                     </a:stretch>

</xml_diff>

<commit_message>
Klasa objekt i učahurivanje- OOP
</commit_message>
<xml_diff>
--- a/ponavljanjephp.hr/PHP.docx
+++ b/ponavljanjephp.hr/PHP.docx
@@ -114,9 +114,11 @@
     <w:p>
       <w:pPr>
         <w:rPr>
-          <w:rStyle w:val="Hiperveza"/>
-          <w:color w:val="auto"/>
-          <w:u w:val="none"/>
+          <w:rFonts w:ascii="Consolas" w:hAnsi="Consolas"/>
+          <w:color w:val="6E7781"/>
+          <w:sz w:val="18"/>
+          <w:szCs w:val="18"/>
+          <w:shd w:val="clear" w:color="auto" w:fill="FFFFFF"/>
         </w:rPr>
       </w:pPr>
       <w:hyperlink r:id="rId10" w:history="1">
@@ -141,8 +143,6 @@
         </w:rPr>
         <w:t xml:space="preserve"> - klase i metode</w:t>
       </w:r>
-      <w:bookmarkStart w:id="0" w:name="_GoBack"/>
-      <w:bookmarkEnd w:id="0"/>
     </w:p>
     <w:p>
       <w:pPr>
@@ -152,17 +152,62 @@
           <w:u w:val="none"/>
         </w:rPr>
       </w:pPr>
+      <w:hyperlink r:id="rId11" w:history="1">
+        <w:r>
+          <w:rPr>
+            <w:rStyle w:val="Hiperveza"/>
+          </w:rPr>
+          <w:t>https://www.php.net/manual/en/class.stdclass.php</w:t>
+        </w:r>
+      </w:hyperlink>
       <w:r>
         <w:rPr>
           <w:rStyle w:val="Hiperveza"/>
           <w:color w:val="auto"/>
           <w:u w:val="none"/>
         </w:rPr>
+        <w:t xml:space="preserve"> - </w:t>
+      </w:r>
+      <w:proofErr w:type="spellStart"/>
+      <w:r>
+        <w:rPr>
+          <w:rStyle w:val="Hiperveza"/>
+          <w:color w:val="auto"/>
+          <w:u w:val="none"/>
+        </w:rPr>
+        <w:t>std</w:t>
+      </w:r>
+      <w:proofErr w:type="spellEnd"/>
+      <w:r>
+        <w:rPr>
+          <w:rStyle w:val="Hiperveza"/>
+          <w:color w:val="auto"/>
+          <w:u w:val="none"/>
+        </w:rPr>
+        <w:t xml:space="preserve"> class</w:t>
+      </w:r>
+      <w:bookmarkStart w:id="0" w:name="_GoBack"/>
+      <w:bookmarkEnd w:id="0"/>
+    </w:p>
+    <w:p>
+      <w:pPr>
+        <w:rPr>
+          <w:rStyle w:val="Hiperveza"/>
+          <w:color w:val="auto"/>
+          <w:u w:val="none"/>
+        </w:rPr>
+      </w:pPr>
+      <w:r>
+        <w:rPr>
+          <w:rStyle w:val="Hiperveza"/>
+          <w:color w:val="auto"/>
+          <w:u w:val="none"/>
+        </w:rPr>
         <w:t>Zadaci za vježbanje</w:t>
       </w:r>
     </w:p>
     <w:p>
-      <w:hyperlink r:id="rId11" w:history="1">
+      <w:hyperlink r:id="rId12" w:history="1">
         <w:r>
           <w:rPr>
             <w:rStyle w:val="Hiperveza"/>
@@ -172,7 +217,7 @@
       </w:hyperlink>
     </w:p>
     <w:p>
-      <w:hyperlink r:id="rId12" w:history="1">
+      <w:hyperlink r:id="rId13" w:history="1">
         <w:r>
           <w:rPr>
             <w:rStyle w:val="Hiperveza"/>
@@ -182,7 +227,7 @@
       </w:hyperlink>
     </w:p>
     <w:p>
-      <w:hyperlink r:id="rId13" w:history="1">
+      <w:hyperlink r:id="rId14" w:history="1">
         <w:r>
           <w:rPr>
             <w:rStyle w:val="Hiperveza"/>
@@ -382,7 +427,6 @@
         <w:rPr>
           <w:highlight w:val="green"/>
         </w:rPr>
-        <w:lastRenderedPageBreak/>
         <w:t>&lt;?</w:t>
       </w:r>
       <w:proofErr w:type="spellStart"/>
@@ -1222,6 +1266,7 @@
         <w:ind w:left="1440"/>
       </w:pPr>
       <w:r>
+        <w:lastRenderedPageBreak/>
         <w:t>// unutar atributa elementa</w:t>
       </w:r>
     </w:p>
@@ -1232,7 +1277,6 @@
       </w:pPr>
       <w:proofErr w:type="spellStart"/>
       <w:r>
-        <w:lastRenderedPageBreak/>
         <w:t>echo</w:t>
       </w:r>
       <w:proofErr w:type="spellEnd"/>
@@ -3654,57 +3698,6 @@
             <wp:extent cx="5760720" cy="3090545"/>
             <wp:effectExtent l="0" t="0" r="0" b="0"/>
             <wp:docPr id="1" name="Slika 1"/>
-            <wp:cNvGraphicFramePr>
-              <a:graphicFrameLocks xmlns:a="http://schemas.openxmlformats.org/drawingml/2006/main" noChangeAspect="1"/>
-            </wp:cNvGraphicFramePr>
-            <a:graphic xmlns:a="http://schemas.openxmlformats.org/drawingml/2006/main">
-              <a:graphicData uri="http://schemas.openxmlformats.org/drawingml/2006/picture">
-                <pic:pic xmlns:pic="http://schemas.openxmlformats.org/drawingml/2006/picture">
-                  <pic:nvPicPr>
-                    <pic:cNvPr id="1" name=""/>
-                    <pic:cNvPicPr/>
-                  </pic:nvPicPr>
-                  <pic:blipFill>
-                    <a:blip r:embed="rId14"/>
-                    <a:stretch>
-                      <a:fillRect/>
-                    </a:stretch>
-                  </pic:blipFill>
-                  <pic:spPr>
-                    <a:xfrm>
-                      <a:off x="0" y="0"/>
-                      <a:ext cx="5760720" cy="3090545"/>
-                    </a:xfrm>
-                    <a:prstGeom prst="rect">
-                      <a:avLst/>
-                    </a:prstGeom>
-                  </pic:spPr>
-                </pic:pic>
-              </a:graphicData>
-            </a:graphic>
-          </wp:inline>
-        </w:drawing>
-      </w:r>
-    </w:p>
-    <w:p/>
-    <w:p/>
-    <w:p>
-      <w:r>
-        <w:t>Vježbanje skripti i java skripta također</w:t>
-      </w:r>
-    </w:p>
-    <w:p>
-      <w:r>
-        <w:rPr>
-          <w:noProof/>
-          <w:lang w:eastAsia="hr-HR"/>
-        </w:rPr>
-        <w:lastRenderedPageBreak/>
-        <w:drawing>
-          <wp:inline distT="0" distB="0" distL="0" distR="0" wp14:anchorId="55F4FCDC" wp14:editId="39A8BCAA">
-            <wp:extent cx="5760720" cy="3090545"/>
-            <wp:effectExtent l="0" t="0" r="0" b="0"/>
-            <wp:docPr id="2" name="Slika 2"/>
             <wp:cNvGraphicFramePr>
               <a:graphicFrameLocks xmlns:a="http://schemas.openxmlformats.org/drawingml/2006/main" noChangeAspect="1"/>
             </wp:cNvGraphicFramePr>
@@ -3739,10 +3732,61 @@
     </w:p>
     <w:p/>
     <w:p/>
+    <w:p>
+      <w:r>
+        <w:t>Vježbanje skripti i java skripta također</w:t>
+      </w:r>
+    </w:p>
+    <w:p>
+      <w:r>
+        <w:rPr>
+          <w:noProof/>
+          <w:lang w:eastAsia="hr-HR"/>
+        </w:rPr>
+        <w:lastRenderedPageBreak/>
+        <w:drawing>
+          <wp:inline distT="0" distB="0" distL="0" distR="0" wp14:anchorId="55F4FCDC" wp14:editId="39A8BCAA">
+            <wp:extent cx="5760720" cy="3090545"/>
+            <wp:effectExtent l="0" t="0" r="0" b="0"/>
+            <wp:docPr id="2" name="Slika 2"/>
+            <wp:cNvGraphicFramePr>
+              <a:graphicFrameLocks xmlns:a="http://schemas.openxmlformats.org/drawingml/2006/main" noChangeAspect="1"/>
+            </wp:cNvGraphicFramePr>
+            <a:graphic xmlns:a="http://schemas.openxmlformats.org/drawingml/2006/main">
+              <a:graphicData uri="http://schemas.openxmlformats.org/drawingml/2006/picture">
+                <pic:pic xmlns:pic="http://schemas.openxmlformats.org/drawingml/2006/picture">
+                  <pic:nvPicPr>
+                    <pic:cNvPr id="1" name=""/>
+                    <pic:cNvPicPr/>
+                  </pic:nvPicPr>
+                  <pic:blipFill>
+                    <a:blip r:embed="rId16"/>
+                    <a:stretch>
+                      <a:fillRect/>
+                    </a:stretch>
+                  </pic:blipFill>
+                  <pic:spPr>
+                    <a:xfrm>
+                      <a:off x="0" y="0"/>
+                      <a:ext cx="5760720" cy="3090545"/>
+                    </a:xfrm>
+                    <a:prstGeom prst="rect">
+                      <a:avLst/>
+                    </a:prstGeom>
+                  </pic:spPr>
+                </pic:pic>
+              </a:graphicData>
+            </a:graphic>
+          </wp:inline>
+        </w:drawing>
+      </w:r>
+    </w:p>
     <w:p/>
     <w:p/>
     <w:p/>
     <w:p/>
+    <w:p/>
+    <w:p/>
     <w:p>
       <w:pPr>
         <w:shd w:val="clear" w:color="auto" w:fill="1E1E1E"/>
@@ -4905,7 +4949,7 @@
       </w:r>
     </w:p>
     <w:p>
-      <w:hyperlink r:id="rId16" w:history="1">
+      <w:hyperlink r:id="rId17" w:history="1">
         <w:r>
           <w:rPr>
             <w:rStyle w:val="Hiperveza"/>
@@ -8151,7 +8195,7 @@
                     <pic:cNvPicPr/>
                   </pic:nvPicPr>
                   <pic:blipFill>
-                    <a:blip r:embed="rId17"/>
+                    <a:blip r:embed="rId18"/>
                     <a:stretch>
                       <a:fillRect/>
                     </a:stretch>

</xml_diff>

<commit_message>
Magične metode i nasljeđivanje
</commit_message>
<xml_diff>
--- a/ponavljanjephp.hr/PHP.docx
+++ b/ponavljanjephp.hr/PHP.docx
@@ -184,30 +184,108 @@
           <w:color w:val="auto"/>
           <w:u w:val="none"/>
         </w:rPr>
-        <w:t xml:space="preserve"> class</w:t>
-      </w:r>
-      <w:bookmarkStart w:id="0" w:name="_GoBack"/>
-      <w:bookmarkEnd w:id="0"/>
-    </w:p>
-    <w:p>
-      <w:pPr>
+        <w:t xml:space="preserve"> </w:t>
+      </w:r>
+      <w:proofErr w:type="spellStart"/>
+      <w:r>
         <w:rPr>
           <w:rStyle w:val="Hiperveza"/>
           <w:color w:val="auto"/>
           <w:u w:val="none"/>
         </w:rPr>
-      </w:pPr>
-      <w:r>
+        <w:t>class</w:t>
+      </w:r>
+      <w:proofErr w:type="spellEnd"/>
+    </w:p>
+    <w:p>
+      <w:pPr>
         <w:rPr>
           <w:rStyle w:val="Hiperveza"/>
           <w:color w:val="auto"/>
           <w:u w:val="none"/>
         </w:rPr>
+      </w:pPr>
+      <w:hyperlink r:id="rId12" w:history="1">
+        <w:r>
+          <w:rPr>
+            <w:rStyle w:val="Hiperveza"/>
+          </w:rPr>
+          <w:t>http://mikeangstadt.name/projects/getter-setter-gen/</w:t>
+        </w:r>
+      </w:hyperlink>
+      <w:r>
+        <w:rPr>
+          <w:rStyle w:val="Hiperveza"/>
+          <w:color w:val="auto"/>
+          <w:u w:val="none"/>
+        </w:rPr>
+        <w:t xml:space="preserve"> - kreiranje </w:t>
+      </w:r>
+      <w:proofErr w:type="spellStart"/>
+      <w:r>
+        <w:rPr>
+          <w:rStyle w:val="Hiperveza"/>
+          <w:color w:val="auto"/>
+          <w:u w:val="none"/>
+        </w:rPr>
+        <w:t>get</w:t>
+      </w:r>
+      <w:proofErr w:type="spellEnd"/>
+      <w:r>
+        <w:rPr>
+          <w:rStyle w:val="Hiperveza"/>
+          <w:color w:val="auto"/>
+          <w:u w:val="none"/>
+        </w:rPr>
+        <w:t xml:space="preserve"> i set metoda, ušteda vremena</w:t>
+      </w:r>
+    </w:p>
+    <w:p>
+      <w:pPr>
+        <w:rPr>
+          <w:rStyle w:val="Hiperveza"/>
+          <w:color w:val="auto"/>
+          <w:u w:val="none"/>
+        </w:rPr>
+      </w:pPr>
+      <w:hyperlink r:id="rId13" w:history="1">
+        <w:r>
+          <w:rPr>
+            <w:rStyle w:val="Hiperveza"/>
+          </w:rPr>
+          <w:t>https://www.php.net/manual/en/language.oop5.magic.php</w:t>
+        </w:r>
+      </w:hyperlink>
+      <w:r>
+        <w:rPr>
+          <w:rStyle w:val="Hiperveza"/>
+          <w:color w:val="auto"/>
+          <w:u w:val="none"/>
+        </w:rPr>
+        <w:t xml:space="preserve"> - magične metode</w:t>
+      </w:r>
+      <w:bookmarkStart w:id="0" w:name="_GoBack"/>
+      <w:bookmarkEnd w:id="0"/>
+    </w:p>
+    <w:p>
+      <w:pPr>
+        <w:rPr>
+          <w:rStyle w:val="Hiperveza"/>
+          <w:color w:val="auto"/>
+          <w:u w:val="none"/>
+        </w:rPr>
+      </w:pPr>
+      <w:r>
+        <w:rPr>
+          <w:rStyle w:val="Hiperveza"/>
+          <w:color w:val="auto"/>
+          <w:u w:val="none"/>
+        </w:rPr>
         <w:t>Zadaci za vježbanje</w:t>
       </w:r>
     </w:p>
     <w:p>
-      <w:hyperlink r:id="rId12" w:history="1">
+      <w:hyperlink r:id="rId14" w:history="1">
         <w:r>
           <w:rPr>
             <w:rStyle w:val="Hiperveza"/>
@@ -217,7 +295,7 @@
       </w:hyperlink>
     </w:p>
     <w:p>
-      <w:hyperlink r:id="rId13" w:history="1">
+      <w:hyperlink r:id="rId15" w:history="1">
         <w:r>
           <w:rPr>
             <w:rStyle w:val="Hiperveza"/>
@@ -227,7 +305,7 @@
       </w:hyperlink>
     </w:p>
     <w:p>
-      <w:hyperlink r:id="rId14" w:history="1">
+      <w:hyperlink r:id="rId16" w:history="1">
         <w:r>
           <w:rPr>
             <w:rStyle w:val="Hiperveza"/>
@@ -1223,6 +1301,7 @@
         </w:numPr>
       </w:pPr>
       <w:r>
+        <w:lastRenderedPageBreak/>
         <w:t>Smjestiti otvoreni zatvoreni PHP unutar atributa  elementa</w:t>
       </w:r>
     </w:p>
@@ -1266,7 +1345,6 @@
         <w:ind w:left="1440"/>
       </w:pPr>
       <w:r>
-        <w:lastRenderedPageBreak/>
         <w:t>// unutar atributa elementa</w:t>
       </w:r>
     </w:p>
@@ -3089,7 +3167,6 @@
           <w:szCs w:val="21"/>
           <w:lang w:eastAsia="hr-HR"/>
         </w:rPr>
-        <w:lastRenderedPageBreak/>
         <w:t> </w:t>
       </w:r>
       <w:r>
@@ -3709,7 +3786,7 @@
                     <pic:cNvPicPr/>
                   </pic:nvPicPr>
                   <pic:blipFill>
-                    <a:blip r:embed="rId15"/>
+                    <a:blip r:embed="rId17"/>
                     <a:stretch>
                       <a:fillRect/>
                     </a:stretch>
@@ -3743,7 +3820,6 @@
           <w:noProof/>
           <w:lang w:eastAsia="hr-HR"/>
         </w:rPr>
-        <w:lastRenderedPageBreak/>
         <w:drawing>
           <wp:inline distT="0" distB="0" distL="0" distR="0" wp14:anchorId="55F4FCDC" wp14:editId="39A8BCAA">
             <wp:extent cx="5760720" cy="3090545"/>
@@ -3760,7 +3836,7 @@
                     <pic:cNvPicPr/>
                   </pic:nvPicPr>
                   <pic:blipFill>
-                    <a:blip r:embed="rId16"/>
+                    <a:blip r:embed="rId18"/>
                     <a:stretch>
                       <a:fillRect/>
                     </a:stretch>
@@ -4949,7 +5025,7 @@
       </w:r>
     </w:p>
     <w:p>
-      <w:hyperlink r:id="rId17" w:history="1">
+      <w:hyperlink r:id="rId19" w:history="1">
         <w:r>
           <w:rPr>
             <w:rStyle w:val="Hiperveza"/>
@@ -4961,7 +5037,6 @@
     <w:p/>
     <w:p>
       <w:r>
-        <w:lastRenderedPageBreak/>
         <w:t xml:space="preserve">sve što dođe od strane klijenta u PHP ulazi kao </w:t>
       </w:r>
       <w:proofErr w:type="spellStart"/>
@@ -6568,6 +6643,7 @@
           <w:szCs w:val="21"/>
           <w:lang w:eastAsia="hr-HR"/>
         </w:rPr>
+        <w:lastRenderedPageBreak/>
         <w:t> </w:t>
       </w:r>
       <w:proofErr w:type="spellStart"/>
@@ -6690,7 +6766,6 @@
         <w:pStyle w:val="Odlomakpopisa"/>
       </w:pPr>
       <w:r>
-        <w:lastRenderedPageBreak/>
         <w:t>ostatak dijeljenja</w:t>
       </w:r>
     </w:p>
@@ -7866,7 +7941,6 @@
         <w:pStyle w:val="Odlomakpopisa"/>
       </w:pPr>
       <w:r>
-        <w:lastRenderedPageBreak/>
         <w:t>Funkcije u PHP</w:t>
       </w:r>
     </w:p>
@@ -8179,6 +8253,7 @@
           <w:noProof/>
           <w:lang w:eastAsia="hr-HR"/>
         </w:rPr>
+        <w:lastRenderedPageBreak/>
         <w:drawing>
           <wp:inline distT="0" distB="0" distL="0" distR="0" wp14:anchorId="6CEA34FD" wp14:editId="4414BF48">
             <wp:extent cx="5760720" cy="3591560"/>
@@ -8195,7 +8270,7 @@
                     <pic:cNvPicPr/>
                   </pic:nvPicPr>
                   <pic:blipFill>
-                    <a:blip r:embed="rId18"/>
+                    <a:blip r:embed="rId20"/>
                     <a:stretch>
                       <a:fillRect/>
                     </a:stretch>

</xml_diff>

<commit_message>
Nasljeđivanje i apstraktne metode
</commit_message>
<xml_diff>
--- a/ponavljanjephp.hr/PHP.docx
+++ b/ponavljanjephp.hr/PHP.docx
@@ -264,8 +264,6 @@
         </w:rPr>
         <w:t xml:space="preserve"> - magične metode</w:t>
       </w:r>
-      <w:bookmarkStart w:id="0" w:name="_GoBack"/>
-      <w:bookmarkEnd w:id="0"/>
     </w:p>
     <w:p>
       <w:pPr>
@@ -275,17 +273,44 @@
           <w:u w:val="none"/>
         </w:rPr>
       </w:pPr>
+      <w:hyperlink r:id="rId14" w:history="1">
+        <w:r>
+          <w:rPr>
+            <w:rStyle w:val="Hiperveza"/>
+          </w:rPr>
+          <w:t>https://github.com/tjakopec/OOP_JAVA_PHP_PYTHON_SWIFT</w:t>
+        </w:r>
+      </w:hyperlink>
       <w:r>
         <w:rPr>
           <w:rStyle w:val="Hiperveza"/>
           <w:color w:val="auto"/>
           <w:u w:val="none"/>
         </w:rPr>
+        <w:t xml:space="preserve"> - OOP</w:t>
+      </w:r>
+      <w:bookmarkStart w:id="0" w:name="_GoBack"/>
+      <w:bookmarkEnd w:id="0"/>
+    </w:p>
+    <w:p>
+      <w:pPr>
+        <w:rPr>
+          <w:rStyle w:val="Hiperveza"/>
+          <w:color w:val="auto"/>
+          <w:u w:val="none"/>
+        </w:rPr>
+      </w:pPr>
+      <w:r>
+        <w:rPr>
+          <w:rStyle w:val="Hiperveza"/>
+          <w:color w:val="auto"/>
+          <w:u w:val="none"/>
+        </w:rPr>
         <w:t>Zadaci za vježbanje</w:t>
       </w:r>
     </w:p>
     <w:p>
-      <w:hyperlink r:id="rId14" w:history="1">
+      <w:hyperlink r:id="rId15" w:history="1">
         <w:r>
           <w:rPr>
             <w:rStyle w:val="Hiperveza"/>
@@ -295,7 +320,7 @@
       </w:hyperlink>
     </w:p>
     <w:p>
-      <w:hyperlink r:id="rId15" w:history="1">
+      <w:hyperlink r:id="rId16" w:history="1">
         <w:r>
           <w:rPr>
             <w:rStyle w:val="Hiperveza"/>
@@ -305,7 +330,7 @@
       </w:hyperlink>
     </w:p>
     <w:p>
-      <w:hyperlink r:id="rId16" w:history="1">
+      <w:hyperlink r:id="rId17" w:history="1">
         <w:r>
           <w:rPr>
             <w:rStyle w:val="Hiperveza"/>
@@ -403,6 +428,7 @@
     <w:p/>
     <w:p>
       <w:r>
+        <w:lastRenderedPageBreak/>
         <w:t>&lt;?</w:t>
       </w:r>
       <w:proofErr w:type="spellStart"/>
@@ -1253,6 +1279,7 @@
         </w:numPr>
       </w:pPr>
       <w:r>
+        <w:lastRenderedPageBreak/>
         <w:t>Smjestiti otvoreni zatvoreni PHP unutar elementa</w:t>
       </w:r>
     </w:p>
@@ -1301,7 +1328,6 @@
         </w:numPr>
       </w:pPr>
       <w:r>
-        <w:lastRenderedPageBreak/>
         <w:t>Smjestiti otvoreni zatvoreni PHP unutar atributa  elementa</w:t>
       </w:r>
     </w:p>
@@ -3023,6 +3049,7 @@
           <w:szCs w:val="21"/>
           <w:lang w:eastAsia="hr-HR"/>
         </w:rPr>
+        <w:lastRenderedPageBreak/>
         <w:t xml:space="preserve">            </w:t>
       </w:r>
       <w:proofErr w:type="spellStart"/>
@@ -3770,61 +3797,12 @@
           <w:noProof/>
           <w:lang w:eastAsia="hr-HR"/>
         </w:rPr>
+        <w:lastRenderedPageBreak/>
         <w:drawing>
           <wp:inline distT="0" distB="0" distL="0" distR="0" wp14:anchorId="592569F0" wp14:editId="217C57A3">
             <wp:extent cx="5760720" cy="3090545"/>
             <wp:effectExtent l="0" t="0" r="0" b="0"/>
             <wp:docPr id="1" name="Slika 1"/>
-            <wp:cNvGraphicFramePr>
-              <a:graphicFrameLocks xmlns:a="http://schemas.openxmlformats.org/drawingml/2006/main" noChangeAspect="1"/>
-            </wp:cNvGraphicFramePr>
-            <a:graphic xmlns:a="http://schemas.openxmlformats.org/drawingml/2006/main">
-              <a:graphicData uri="http://schemas.openxmlformats.org/drawingml/2006/picture">
-                <pic:pic xmlns:pic="http://schemas.openxmlformats.org/drawingml/2006/picture">
-                  <pic:nvPicPr>
-                    <pic:cNvPr id="1" name=""/>
-                    <pic:cNvPicPr/>
-                  </pic:nvPicPr>
-                  <pic:blipFill>
-                    <a:blip r:embed="rId17"/>
-                    <a:stretch>
-                      <a:fillRect/>
-                    </a:stretch>
-                  </pic:blipFill>
-                  <pic:spPr>
-                    <a:xfrm>
-                      <a:off x="0" y="0"/>
-                      <a:ext cx="5760720" cy="3090545"/>
-                    </a:xfrm>
-                    <a:prstGeom prst="rect">
-                      <a:avLst/>
-                    </a:prstGeom>
-                  </pic:spPr>
-                </pic:pic>
-              </a:graphicData>
-            </a:graphic>
-          </wp:inline>
-        </w:drawing>
-      </w:r>
-    </w:p>
-    <w:p/>
-    <w:p/>
-    <w:p>
-      <w:r>
-        <w:t>Vježbanje skripti i java skripta također</w:t>
-      </w:r>
-    </w:p>
-    <w:p>
-      <w:r>
-        <w:rPr>
-          <w:noProof/>
-          <w:lang w:eastAsia="hr-HR"/>
-        </w:rPr>
-        <w:drawing>
-          <wp:inline distT="0" distB="0" distL="0" distR="0" wp14:anchorId="55F4FCDC" wp14:editId="39A8BCAA">
-            <wp:extent cx="5760720" cy="3090545"/>
-            <wp:effectExtent l="0" t="0" r="0" b="0"/>
-            <wp:docPr id="2" name="Slika 2"/>
             <wp:cNvGraphicFramePr>
               <a:graphicFrameLocks xmlns:a="http://schemas.openxmlformats.org/drawingml/2006/main" noChangeAspect="1"/>
             </wp:cNvGraphicFramePr>
@@ -3859,10 +3837,60 @@
     </w:p>
     <w:p/>
     <w:p/>
+    <w:p>
+      <w:r>
+        <w:t>Vježbanje skripti i java skripta također</w:t>
+      </w:r>
+    </w:p>
+    <w:p>
+      <w:r>
+        <w:rPr>
+          <w:noProof/>
+          <w:lang w:eastAsia="hr-HR"/>
+        </w:rPr>
+        <w:drawing>
+          <wp:inline distT="0" distB="0" distL="0" distR="0" wp14:anchorId="55F4FCDC" wp14:editId="39A8BCAA">
+            <wp:extent cx="5760720" cy="3090545"/>
+            <wp:effectExtent l="0" t="0" r="0" b="0"/>
+            <wp:docPr id="2" name="Slika 2"/>
+            <wp:cNvGraphicFramePr>
+              <a:graphicFrameLocks xmlns:a="http://schemas.openxmlformats.org/drawingml/2006/main" noChangeAspect="1"/>
+            </wp:cNvGraphicFramePr>
+            <a:graphic xmlns:a="http://schemas.openxmlformats.org/drawingml/2006/main">
+              <a:graphicData uri="http://schemas.openxmlformats.org/drawingml/2006/picture">
+                <pic:pic xmlns:pic="http://schemas.openxmlformats.org/drawingml/2006/picture">
+                  <pic:nvPicPr>
+                    <pic:cNvPr id="1" name=""/>
+                    <pic:cNvPicPr/>
+                  </pic:nvPicPr>
+                  <pic:blipFill>
+                    <a:blip r:embed="rId19"/>
+                    <a:stretch>
+                      <a:fillRect/>
+                    </a:stretch>
+                  </pic:blipFill>
+                  <pic:spPr>
+                    <a:xfrm>
+                      <a:off x="0" y="0"/>
+                      <a:ext cx="5760720" cy="3090545"/>
+                    </a:xfrm>
+                    <a:prstGeom prst="rect">
+                      <a:avLst/>
+                    </a:prstGeom>
+                  </pic:spPr>
+                </pic:pic>
+              </a:graphicData>
+            </a:graphic>
+          </wp:inline>
+        </w:drawing>
+      </w:r>
+    </w:p>
     <w:p/>
     <w:p/>
     <w:p/>
     <w:p/>
+    <w:p/>
+    <w:p/>
     <w:p>
       <w:pPr>
         <w:shd w:val="clear" w:color="auto" w:fill="1E1E1E"/>
@@ -3883,6 +3911,7 @@
           <w:szCs w:val="21"/>
           <w:lang w:eastAsia="hr-HR"/>
         </w:rPr>
+        <w:lastRenderedPageBreak/>
         <w:t>//operator dodjele</w:t>
       </w:r>
     </w:p>
@@ -5025,7 +5054,7 @@
       </w:r>
     </w:p>
     <w:p>
-      <w:hyperlink r:id="rId19" w:history="1">
+      <w:hyperlink r:id="rId20" w:history="1">
         <w:r>
           <w:rPr>
             <w:rStyle w:val="Hiperveza"/>
@@ -6643,7 +6672,6 @@
           <w:szCs w:val="21"/>
           <w:lang w:eastAsia="hr-HR"/>
         </w:rPr>
-        <w:lastRenderedPageBreak/>
         <w:t> </w:t>
       </w:r>
       <w:proofErr w:type="spellStart"/>
@@ -8241,6 +8269,7 @@
     </w:p>
     <w:p>
       <w:r>
+        <w:lastRenderedPageBreak/>
         <w:t>S_POST – poslani podaci se ne vide gore u adresnoj traci nego idemo na provjeri-mreža-korisni podaci</w:t>
       </w:r>
       <w:r>
@@ -8253,7 +8282,6 @@
           <w:noProof/>
           <w:lang w:eastAsia="hr-HR"/>
         </w:rPr>
-        <w:lastRenderedPageBreak/>
         <w:drawing>
           <wp:inline distT="0" distB="0" distL="0" distR="0" wp14:anchorId="6CEA34FD" wp14:editId="4414BF48">
             <wp:extent cx="5760720" cy="3591560"/>
@@ -8270,7 +8298,7 @@
                     <pic:cNvPicPr/>
                   </pic:nvPicPr>
                   <pic:blipFill>
-                    <a:blip r:embed="rId20"/>
+                    <a:blip r:embed="rId21"/>
                     <a:stretch>
                       <a:fillRect/>
                     </a:stretch>

</xml_diff>